<commit_message>
Fixes and specification update
</commit_message>
<xml_diff>
--- a/specifikacija/SBNZ.docx
+++ b/specifikacija/SBNZ.docx
@@ -116,19 +116,7 @@
           <w:lang w:val="sr-Latn-RS"/>
         </w:rPr>
         <w:tab/>
-        <w:t xml:space="preserve">Kupovina nekretnina je često veoma dug proces zbog količine podataka o kojima kupac razmatra. Prikupljanjem znanja o </w:t>
-      </w:r>
-      <w:r>
-        <w:rPr>
-          <w:lang w:val="sr-Latn-RS"/>
-        </w:rPr>
-        <w:t>životnom standardu, porodičnom statusu, potrebama i prioritetima zainteresovanog korisnika moguće je višestruko ubrzati izbor nekretnina filtriranjem  onih nekretnina za koje sistem procenjuje da bi korisnik bio zainteresovan. Implementacija ovakvog sistem</w:t>
-      </w:r>
-      <w:r>
-        <w:rPr>
-          <w:lang w:val="sr-Latn-RS"/>
-        </w:rPr>
-        <w:t>a preporuke za efekat bi imala uvećanje profita i korisničkog zadovoljstva.</w:t>
+        <w:t>Kupovina nekretnina je često veoma dug proces zbog količine podataka o kojima kupac razmatra. Prikupljanjem znanja o životnom standardu, porodičnom statusu, potrebama i prioritetima zainteresovanog korisnika moguće je višestruko ubrzati izbor nekretnina filtriranjem  onih nekretnina za koje sistem procenjuje da bi korisnik bio zainteresovan. Implementacija ovakvog sistema preporuke za efekat bi imala uvećanje profita i korisničkog zadovoljstva.</w:t>
       </w:r>
     </w:p>
     <w:p>
@@ -163,19 +151,7 @@
           <w:lang w:val="sr-Latn-RS"/>
         </w:rPr>
         <w:tab/>
-        <w:t>Sistem raspolaže podacima o raspoloživim nekretninama i mestima od značaja koji utiču na njihov potencijalan izbor (vrtići, škole, fakulteti, bolnice, prodavnice</w:t>
-      </w:r>
-      <w:r>
-        <w:rPr>
-          <w:lang w:val="sr-Latn-RS"/>
-        </w:rPr>
-        <w:t>, mesta za izlaske…). Korisnik odlaskom na web stranicu za kupovinu nekretnine popunjava formu u kojoj unosi podatke koje je spreman da podeli o sebi i svojim potrebama (cena, broj soba, kvadratura, broj i godine članova porodice, interesovanja, posedovanj</w:t>
-      </w:r>
-      <w:r>
-        <w:rPr>
-          <w:lang w:val="sr-Latn-RS"/>
-        </w:rPr>
-        <w:t>e vozila..) Sistem uzima u obzir sve unete podatke, filtrira nekretnine shodno unetim informacijama o njima, izvodi zaključke o bitnim osobinama nekretnina shodno podacima o korisniku, rangira potencijalne nekretnine i prikazuje ih korisniku.</w:t>
+        <w:t>Sistem raspolaže podacima o raspoloživim nekretninama i mestima od značaja koji utiču na njihov potencijalan izbor (vrtići, škole, fakulteti, bolnice, prodavnice, mesta za izlaske…). Korisnik odlaskom na web stranicu za kupovinu nekretnine popunjava formu u kojoj unosi podatke koje je spreman da podeli o sebi i svojim potrebama (cena, broj soba, kvadratura, broj i godine članova porodice, interesovanja, posedovanje vozila..) Sistem uzima u obzir sve unete podatke, filtrira nekretnine shodno unetim informacijama o njima, izvodi zaključke o bitnim osobinama nekretnina shodno podacima o korisniku, rangira potencijalne nekretnine i prikazuje ih korisniku.</w:t>
       </w:r>
     </w:p>
     <w:p>
@@ -184,13 +160,7 @@
           <w:lang w:val="sr-Latn-RS"/>
         </w:rPr>
         <w:tab/>
-        <w:t>Neki od javn</w:t>
-      </w:r>
-      <w:r>
-        <w:rPr>
-          <w:lang w:val="sr-Latn-RS"/>
-        </w:rPr>
-        <w:t xml:space="preserve">o dostupnih rešenja su </w:t>
+        <w:t xml:space="preserve">Neki od javno dostupnih rešenja su </w:t>
       </w:r>
       <w:hyperlink r:id="rId5">
         <w:r>
@@ -235,19 +205,7 @@
         <w:rPr>
           <w:lang w:val="sr-Latn-RS"/>
         </w:rPr>
-        <w:t>. Poput gorenavedenih, i predl</w:t>
-      </w:r>
-      <w:r>
-        <w:rPr>
-          <w:lang w:val="sr-Latn-RS"/>
-        </w:rPr>
-        <w:t>oženo rešenje bi se zasnivalo na procesu više parametarske pretrage za optimalnom nekretninom (cena, kvadratura, pogodnosti nekretnine…). Ovakav vid pretrage i dalje ostavlja na izbor veliki broj nekretnina, čije pregledanje oduzima vreme i zahteva dalje i</w:t>
-      </w:r>
-      <w:r>
-        <w:rPr>
-          <w:lang w:val="sr-Latn-RS"/>
-        </w:rPr>
-        <w:t>straživanje ili poznavanje okoline za svaki pojedinačan predlog.</w:t>
+        <w:t>. Poput gorenavedenih, i predloženo rešenje bi se zasnivalo na procesu više parametarske pretrage za optimalnom nekretninom (cena, kvadratura, pogodnosti nekretnine…). Ovakav vid pretrage i dalje ostavlja na izbor veliki broj nekretnina, čije pregledanje oduzima vreme i zahteva dalje istraživanje ili poznavanje okoline za svaki pojedinačan predlog.</w:t>
       </w:r>
     </w:p>
     <w:p>
@@ -261,13 +219,7 @@
           <w:lang w:val="sr-Latn-RS"/>
         </w:rPr>
         <w:tab/>
-        <w:t>Prednost predloženog sistema je dodatni korak izvođenja zaključaka shodno potrebama korisnika. Za razliku od liste gorenavedenih sistema koja je generalizovana, zasnovana na osobinama nekret</w:t>
-      </w:r>
-      <w:r>
-        <w:rPr>
-          <w:lang w:val="sr-Latn-RS"/>
-        </w:rPr>
-        <w:t>nina, izlaz predloženog sistema je personalizovan i davao bi bolje rezultate.</w:t>
+        <w:t>Prednost predloženog sistema je dodatni korak izvođenja zaključaka shodno potrebama korisnika. Za razliku od liste gorenavedenih sistema koja je generalizovana, zasnovana na osobinama nekretnina, izlaz predloženog sistema je personalizovan i davao bi bolje rezultate.</w:t>
       </w:r>
     </w:p>
     <w:p>
@@ -348,13 +300,7 @@
         <w:rPr>
           <w:lang w:val="sr-Latn-RS"/>
         </w:rPr>
-        <w:t>Ulazi u rezoner s</w:t>
-      </w:r>
-      <w:r>
-        <w:rPr>
-          <w:lang w:val="sr-Latn-RS"/>
-        </w:rPr>
-        <w:t>u informacije o korisniku koji pretražuje nekretnine i filtrirane pretraga po informacijama o nekretninama. Njihova struktura je data dole.</w:t>
+        <w:t>Ulazi u rezoner su informacije o korisniku koji pretražuje nekretnine i filtrirane pretraga po informacijama o nekretninama. Njihova struktura je data dole.</w:t>
       </w:r>
     </w:p>
     <w:p>
@@ -432,13 +378,7 @@
           <w:lang w:val="sr-Latn-RS"/>
         </w:rPr>
         <w:tab/>
-        <w:t>Ulaz u rezoner su informacije o nekretnini pre njenog dodavanja u sistem. U</w:t>
-      </w:r>
-      <w:r>
-        <w:rPr>
-          <w:lang w:val="sr-Latn-RS"/>
-        </w:rPr>
-        <w:t xml:space="preserve">laz je predstavljen slikom dole. </w:t>
+        <w:t xml:space="preserve">Ulaz u rezoner su informacije o nekretnini pre njenog dodavanja u sistem. Ulaz je predstavljen slikom dole. </w:t>
       </w:r>
       <w:r>
         <w:rPr>
@@ -516,14 +456,55 @@
           <w:lang w:val="sr-Latn-RS"/>
         </w:rPr>
         <w:tab/>
-        <w:t>Ulaz u rezoner predstavljaju događaji koji predstavljaju zainteresovanost korisnika za ponuđeno nekretninu. Korisnička interaktivnost se prati posmatrajući klikove miša koji dovode do panela sa više</w:t>
-      </w:r>
-      <w:r>
-        <w:rPr>
-          <w:lang w:val="sr-Latn-RS"/>
-        </w:rPr>
-        <w:t xml:space="preserve"> informacija o nekretnini kao i mogućnosti zakazivanja njenog posmatranja uživo.</w:t>
-      </w:r>
+        <w:t>Ulaz u rezoner predstavljaju događaji koji predstavljaju zainteresovanost korisnika za ponuđeno nekretninu. Korisnička interaktivnost se prati posmatrajući klikove miša koji dovode do panela sa više informacija o nekretnini kao i mogućnosti zakazivanja njenog posmatranja uživo.</w:t>
+      </w:r>
+    </w:p>
+    <w:p>
+      <w:pPr>
+        <w:pStyle w:val="Heading3"/>
+        <w:rPr>
+          <w:lang w:val="sr-Latn-RS"/>
+        </w:rPr>
+      </w:pPr>
+      <w:r>
+        <w:rPr>
+          <w:lang w:val="sr-Latn-RS"/>
+        </w:rPr>
+        <w:t>Finansijski izveštaji poslovanja</w:t>
+      </w:r>
+    </w:p>
+    <w:p>
+      <w:pPr>
+        <w:rPr>
+          <w:lang w:val="sr-Latn-RS"/>
+        </w:rPr>
+      </w:pPr>
+      <w:r>
+        <w:rPr>
+          <w:lang w:val="sr-Latn-RS"/>
+        </w:rPr>
+        <w:tab/>
+        <w:t>Ulaz u rezoner predstavlja</w:t>
+      </w:r>
+      <w:r>
+        <w:rPr>
+          <w:lang w:val="sr-Latn-RS"/>
+        </w:rPr>
+        <w:t xml:space="preserve"> prazan izveštaj uz dva datuma na osnovnu kojih se pronalaze sve nekretnine prodate u tom vremenskom periodu, koje se potom koriste za popunjavanje izveštaja</w:t>
+      </w:r>
+      <w:r>
+        <w:rPr>
+          <w:lang w:val="sr-Latn-RS"/>
+        </w:rPr>
+        <w:t xml:space="preserve">. </w:t>
+      </w:r>
+    </w:p>
+    <w:p>
+      <w:pPr>
+        <w:rPr>
+          <w:lang w:val="sr-Latn-RS"/>
+        </w:rPr>
+      </w:pPr>
     </w:p>
     <w:p>
       <w:pPr>
@@ -638,13 +619,7 @@
         <w:rPr>
           <w:lang w:val="sr-Latn-RS"/>
         </w:rPr>
-        <w:t xml:space="preserve">Svakom od atributa i uz distancu od značajnih mesta </w:t>
-      </w:r>
-      <w:r>
-        <w:rPr>
-          <w:lang w:val="sr-Latn-RS"/>
-        </w:rPr>
-        <w:t>rezonator dodeljuje težinu i shodno ukupnoj sumi težina određuje poziciju nekretnine u sortiranoj listi. Mesto od interesa je definisano na sledeći način.</w:t>
+        <w:t>Svakom od atributa i uz distancu od značajnih mesta rezonator dodeljuje težinu i shodno ukupnoj sumi težina određuje poziciju nekretnine u sortiranoj listi. Mesto od interesa je definisano na sledeći način.</w:t>
       </w:r>
     </w:p>
     <w:p>
@@ -707,8 +682,59 @@
         <w:rPr>
           <w:lang w:val="sr-Latn-RS"/>
         </w:rPr>
+        <w:lastRenderedPageBreak/>
         <w:t>Značaj mesta interesa će varirati zavisno od potreba i interesa kupca.</w:t>
       </w:r>
+      <w:r>
+        <w:rPr>
+          <w:lang w:val="sr-Latn-RS"/>
+        </w:rPr>
+        <w:t xml:space="preserve"> Lista se sortira dinamički, koristeći </w:t>
+      </w:r>
+      <w:proofErr w:type="spellStart"/>
+      <w:r>
+        <w:rPr>
+          <w:i/>
+          <w:iCs/>
+          <w:lang w:val="sr-Latn-RS"/>
+        </w:rPr>
+        <w:t>salience</w:t>
+      </w:r>
+      <w:proofErr w:type="spellEnd"/>
+      <w:r>
+        <w:rPr>
+          <w:lang w:val="sr-Latn-RS"/>
+        </w:rPr>
+        <w:t xml:space="preserve"> polje pravila. Vrednost polja će biti vezana za značaj mesta od interesa. Ovim osiguravamo da će lista uvek biti sortirana jer će se elementi dodavati shodno njivom značaju, tj. </w:t>
+      </w:r>
+      <w:r>
+        <w:rPr>
+          <w:lang w:val="sr-Latn-RS"/>
+        </w:rPr>
+        <w:t>dinamičkim</w:t>
+      </w:r>
+      <w:r>
+        <w:rPr>
+          <w:lang w:val="sr-Latn-RS"/>
+        </w:rPr>
+        <w:t xml:space="preserve"> određivanjem </w:t>
+      </w:r>
+      <w:proofErr w:type="spellStart"/>
+      <w:r>
+        <w:rPr>
+          <w:i/>
+          <w:iCs/>
+          <w:lang w:val="sr-Latn-RS"/>
+        </w:rPr>
+        <w:t>salience</w:t>
+      </w:r>
+      <w:proofErr w:type="spellEnd"/>
+      <w:r>
+        <w:rPr>
+          <w:lang w:val="sr-Latn-RS"/>
+        </w:rPr>
+        <w:t>-a će se prvo dodati najznačajnija mesta.</w:t>
+      </w:r>
     </w:p>
     <w:p>
       <w:pPr>
@@ -721,209 +747,348 @@
         <w:rPr>
           <w:lang w:val="sr-Latn-RS"/>
         </w:rPr>
+        <w:t>Predviđanje optimalne cene nekretnine</w:t>
+      </w:r>
+    </w:p>
+    <w:p>
+      <w:pPr>
+        <w:rPr>
+          <w:lang w:val="sr-Latn-RS"/>
+        </w:rPr>
+      </w:pPr>
+      <w:r>
+        <w:rPr>
+          <w:lang w:val="sr-Latn-RS"/>
+        </w:rPr>
+        <w:tab/>
+        <w:t>Izlaz iz sistema je cena nekretnine za koju se predviđa da će doneti najveći profit. Do cene se dolazi pronalazeći nekretnine koje su najsličnije u svojim ponudama onoj datoj u ulazu. Izlaz, optimalna cena, predstavlja srednju vrednost cena sličnih nekretnina.</w:t>
+      </w:r>
+    </w:p>
+    <w:p>
+      <w:pPr>
+        <w:rPr>
+          <w:lang w:val="sr-Latn-RS"/>
+        </w:rPr>
+      </w:pPr>
+      <w:r>
+        <w:rPr>
+          <w:lang w:val="sr-Latn-RS"/>
+        </w:rPr>
+        <w:t xml:space="preserve"> </w:t>
+      </w:r>
+      <w:r>
+        <w:rPr>
+          <w:lang w:val="sr-Latn-RS"/>
+        </w:rPr>
+        <w:tab/>
+      </w:r>
+      <w:r>
+        <w:rPr>
+          <w:lang w:val="sr-Latn-RS"/>
+        </w:rPr>
+        <w:t>Svrha ovog pravila je davanje preporuke za cenu nekretnina osobi koja nije upoznata sa cenama na tržištu.</w:t>
+      </w:r>
+      <w:r>
+        <w:rPr>
+          <w:lang w:val="sr-Latn-RS"/>
+        </w:rPr>
+        <w:t xml:space="preserve"> </w:t>
+      </w:r>
+      <w:r>
+        <w:rPr>
+          <w:lang w:val="sr-Latn-RS"/>
+        </w:rPr>
+        <w:t xml:space="preserve">Takođe ovo pomaže pri donošenju odluke šta </w:t>
+      </w:r>
+      <w:r>
+        <w:rPr>
+          <w:lang w:val="sr-Latn-RS"/>
+        </w:rPr>
+        <w:t xml:space="preserve">omogućiti kao pogodnosti </w:t>
+      </w:r>
+      <w:r>
+        <w:rPr>
+          <w:lang w:val="sr-Latn-RS"/>
+        </w:rPr>
+        <w:t xml:space="preserve">nekretnine </w:t>
+      </w:r>
+      <w:r>
+        <w:rPr>
+          <w:lang w:val="sr-Latn-RS"/>
+        </w:rPr>
+        <w:t xml:space="preserve">(npr. dozvoliti držanje kućnih ljubimaca) </w:t>
+      </w:r>
+      <w:r>
+        <w:rPr>
+          <w:lang w:val="sr-Latn-RS"/>
+        </w:rPr>
+        <w:t>i koliko</w:t>
+      </w:r>
+      <w:r>
+        <w:rPr>
+          <w:lang w:val="sr-Latn-RS"/>
+        </w:rPr>
+        <w:t xml:space="preserve"> će to doprineti njenoj prodajnoj ceni.</w:t>
+      </w:r>
+    </w:p>
+    <w:p>
+      <w:pPr>
+        <w:pStyle w:val="Heading3"/>
+        <w:rPr>
+          <w:lang w:val="sr-Latn-RS"/>
+        </w:rPr>
+      </w:pPr>
+      <w:r>
+        <w:rPr>
+          <w:lang w:val="sr-Latn-RS"/>
+        </w:rPr>
+        <w:t>Analitika nekretnina</w:t>
+      </w:r>
+    </w:p>
+    <w:p>
+      <w:pPr>
+        <w:rPr>
+          <w:lang w:val="sr-Latn-RS"/>
+        </w:rPr>
+      </w:pPr>
+      <w:r>
+        <w:rPr>
+          <w:lang w:val="sr-Latn-RS"/>
+        </w:rPr>
+        <w:tab/>
+        <w:t>Izlaz iz rezonera je procena da li je cena nekretnine odgovarajuća ili je treba povećati ili smanjiti. Za svaku nekretninu prisutnu u sistemu se posmatra broj događaja provere više informacija o nekretnini ili zakazivanje njenog obilaska.</w:t>
+      </w:r>
+    </w:p>
+    <w:p>
+      <w:pPr>
+        <w:rPr>
+          <w:lang w:val="sr-Latn-RS"/>
+        </w:rPr>
+      </w:pPr>
+      <w:r>
+        <w:rPr>
+          <w:lang w:val="sr-Latn-RS"/>
+        </w:rPr>
+        <w:tab/>
+        <w:t>Procena cene se vrši na svake dve nedelje što je takođe i vreme trajanja događaja nakon čega on prestaje da važi. Ako broj događaja u periodu od dve nedelje je veći od određene granice, odluka koja se donosi je da se cena ove nekretnine može povećati usled većeg interesovanja. Ako je broj događaja unutar granice broja interesovanja, procena je da je cena odgovarajuća. Nasuprot tome, ako je ispod granice, cena se smanjuje kako bi povećali interesovanja za nekretninu.</w:t>
+      </w:r>
+    </w:p>
+    <w:p>
+      <w:pPr>
+        <w:pStyle w:val="Heading3"/>
+        <w:rPr>
+          <w:lang w:val="sr-Latn-RS"/>
+        </w:rPr>
+      </w:pPr>
+      <w:r>
+        <w:rPr>
+          <w:lang w:val="sr-Latn-RS"/>
+        </w:rPr>
+        <w:t>Finansijski izveštaji poslovanja</w:t>
+      </w:r>
+    </w:p>
+    <w:p>
+      <w:pPr>
+        <w:rPr>
+          <w:lang w:val="sr-Latn-RS"/>
+        </w:rPr>
+      </w:pPr>
+      <w:r>
+        <w:rPr>
+          <w:lang w:val="sr-Latn-RS"/>
+        </w:rPr>
+        <w:tab/>
+        <w:t xml:space="preserve">Izlaz iz rezonera je </w:t>
+      </w:r>
+      <w:r>
+        <w:rPr>
+          <w:lang w:val="sr-Latn-RS"/>
+        </w:rPr>
+        <w:t>popunjen finansijski izveštaj za određeni period koji se sastoji od:</w:t>
+      </w:r>
+    </w:p>
+    <w:p>
+      <w:pPr>
+        <w:pStyle w:val="ListParagraph"/>
+        <w:numPr>
+          <w:ilvl w:val="0"/>
+          <w:numId w:val="1"/>
+        </w:numPr>
+        <w:rPr>
+          <w:lang w:val="sr-Latn-RS"/>
+        </w:rPr>
+      </w:pPr>
+      <w:r>
+        <w:rPr>
+          <w:lang w:val="sr-Latn-RS"/>
+        </w:rPr>
+        <w:t>Ukupne dobiti na prodate nekretnine</w:t>
+      </w:r>
+    </w:p>
+    <w:p>
+      <w:pPr>
+        <w:pStyle w:val="ListParagraph"/>
+        <w:numPr>
+          <w:ilvl w:val="0"/>
+          <w:numId w:val="1"/>
+        </w:numPr>
+        <w:rPr>
+          <w:lang w:val="sr-Latn-RS"/>
+        </w:rPr>
+      </w:pPr>
+      <w:r>
+        <w:rPr>
+          <w:lang w:val="sr-Latn-RS"/>
+        </w:rPr>
+        <w:t>Prosečne vrednosti prodatih nekretnina</w:t>
+      </w:r>
+    </w:p>
+    <w:p>
+      <w:pPr>
+        <w:pStyle w:val="ListParagraph"/>
+        <w:numPr>
+          <w:ilvl w:val="0"/>
+          <w:numId w:val="1"/>
+        </w:numPr>
+        <w:rPr>
+          <w:lang w:val="sr-Latn-RS"/>
+        </w:rPr>
+      </w:pPr>
+      <w:r>
+        <w:rPr>
+          <w:lang w:val="sr-Latn-RS"/>
+        </w:rPr>
+        <w:t>Maksimalne vrednosti prodatih nekretnina</w:t>
+      </w:r>
+    </w:p>
+    <w:p>
+      <w:pPr>
+        <w:pStyle w:val="ListParagraph"/>
+        <w:numPr>
+          <w:ilvl w:val="0"/>
+          <w:numId w:val="1"/>
+        </w:numPr>
+        <w:rPr>
+          <w:lang w:val="sr-Latn-RS"/>
+        </w:rPr>
+      </w:pPr>
+      <w:r>
+        <w:rPr>
+          <w:lang w:val="sr-Latn-RS"/>
+        </w:rPr>
+        <w:t>Minimalne vrednosti prodatih nekretnina</w:t>
+      </w:r>
+    </w:p>
+    <w:p>
+      <w:pPr>
+        <w:pStyle w:val="ListParagraph"/>
+        <w:numPr>
+          <w:ilvl w:val="0"/>
+          <w:numId w:val="1"/>
+        </w:numPr>
+        <w:rPr>
+          <w:lang w:val="sr-Latn-RS"/>
+        </w:rPr>
+      </w:pPr>
+      <w:r>
+        <w:rPr>
+          <w:lang w:val="sr-Latn-RS"/>
+        </w:rPr>
+        <w:t>Broja prodatih nekretnina</w:t>
+      </w:r>
+    </w:p>
+    <w:p>
+      <w:pPr>
+        <w:rPr>
+          <w:lang w:val="sr-Latn-RS"/>
+        </w:rPr>
+      </w:pPr>
+      <w:r>
+        <w:rPr>
+          <w:lang w:val="sr-Latn-RS"/>
+        </w:rPr>
+        <w:t xml:space="preserve">Takođe, finansijski izveštaj čini i lista prodatih nekretnina. Lista je sortirana od manjeg ka većem datumu prodaje. Sortiranje se radi putem dinamičkog određivanja </w:t>
+      </w:r>
+      <w:proofErr w:type="spellStart"/>
+      <w:r>
+        <w:rPr>
+          <w:i/>
+          <w:iCs/>
+          <w:lang w:val="sr-Latn-RS"/>
+        </w:rPr>
+        <w:t>salience</w:t>
+      </w:r>
+      <w:proofErr w:type="spellEnd"/>
+      <w:r>
+        <w:rPr>
+          <w:lang w:val="sr-Latn-RS"/>
+        </w:rPr>
+        <w:t xml:space="preserve"> polja kod pravila, pri čemu je vrednost </w:t>
+      </w:r>
+      <w:proofErr w:type="spellStart"/>
+      <w:r>
+        <w:rPr>
+          <w:i/>
+          <w:iCs/>
+          <w:lang w:val="sr-Latn-RS"/>
+        </w:rPr>
+        <w:t>salience</w:t>
+      </w:r>
+      <w:proofErr w:type="spellEnd"/>
+      <w:r>
+        <w:rPr>
+          <w:lang w:val="sr-Latn-RS"/>
+        </w:rPr>
+        <w:t>-a vezana za datum prodaje. U listu se prvo dodaju najranije prodate nekretnine, a potom one najkasnije.</w:t>
+      </w:r>
+    </w:p>
+    <w:p>
+      <w:pPr>
+        <w:pStyle w:val="Heading2"/>
+        <w:rPr>
+          <w:lang w:val="sr-Latn-RS"/>
+        </w:rPr>
+      </w:pPr>
+      <w:r>
+        <w:rPr>
+          <w:lang w:val="sr-Latn-RS"/>
+        </w:rPr>
+        <w:t>Baza znanja</w:t>
+      </w:r>
+    </w:p>
+    <w:p>
+      <w:pPr>
+        <w:pStyle w:val="Heading3"/>
+        <w:rPr>
+          <w:lang w:val="sr-Latn-RS"/>
+        </w:rPr>
+      </w:pPr>
+      <w:r>
+        <w:rPr>
+          <w:lang w:val="sr-Latn-RS"/>
+        </w:rPr>
+        <w:t>Pretraga</w:t>
+      </w:r>
+    </w:p>
+    <w:p>
+      <w:r>
+        <w:rPr>
+          <w:lang w:val="sr-Latn-RS"/>
+        </w:rPr>
+        <w:t xml:space="preserve">Svako promena težina se posebno računa, primere u kojima nakon =&gt; stoji više težina je potrebno posmatrati kao zasebna pravila. Spojena su radi konciznosti. </w:t>
+      </w:r>
+    </w:p>
+    <w:p>
+      <w:pPr>
+        <w:rPr>
+          <w:lang w:val="sr-Latn-RS"/>
+        </w:rPr>
+      </w:pPr>
+      <w:r>
+        <w:rPr>
+          <w:noProof/>
+        </w:rPr>
         <w:lastRenderedPageBreak/>
-        <w:t>Predviđanje optimalne cene n</w:t>
-      </w:r>
-      <w:r>
-        <w:rPr>
-          <w:lang w:val="sr-Latn-RS"/>
-        </w:rPr>
-        <w:t>ekretnine</w:t>
-      </w:r>
-    </w:p>
-    <w:p>
-      <w:pPr>
-        <w:rPr>
-          <w:lang w:val="sr-Latn-RS"/>
-        </w:rPr>
-      </w:pPr>
-      <w:r>
-        <w:rPr>
-          <w:lang w:val="sr-Latn-RS"/>
-        </w:rPr>
-        <w:tab/>
-        <w:t>Izlaz iz sistema je cena nekretnine za koju se predviđa da će doneti najveći profit. Do cene se dolazi pronalazeći nekretnine koje su najsličnije u svojim ponudama onoj datoj u ulazu. Izlaz, optimalna cena, predstavlja srednju vrednost cena slič</w:t>
-      </w:r>
-      <w:r>
-        <w:rPr>
-          <w:lang w:val="sr-Latn-RS"/>
-        </w:rPr>
-        <w:t>nih nekretnina.</w:t>
-      </w:r>
-    </w:p>
-    <w:p>
-      <w:pPr>
-        <w:rPr>
-          <w:lang w:val="sr-Latn-RS"/>
-        </w:rPr>
-      </w:pPr>
-      <w:r>
-        <w:rPr>
-          <w:lang w:val="sr-Latn-RS"/>
-        </w:rPr>
-        <w:t xml:space="preserve"> </w:t>
-      </w:r>
-      <w:r>
-        <w:rPr>
-          <w:lang w:val="sr-Latn-RS"/>
-        </w:rPr>
-        <w:tab/>
-      </w:r>
-      <w:r>
-        <w:rPr>
-          <w:lang w:val="sr-Latn-RS"/>
-        </w:rPr>
-        <w:t>Svrha ovog pravila je davanje preporuke za cenu nekretnina osobi koja nije upoznata sa cenama na tržištu.</w:t>
-      </w:r>
-      <w:r>
-        <w:rPr>
-          <w:lang w:val="sr-Latn-RS"/>
-        </w:rPr>
-        <w:t xml:space="preserve"> </w:t>
-      </w:r>
-      <w:r>
-        <w:rPr>
-          <w:lang w:val="sr-Latn-RS"/>
-        </w:rPr>
-        <w:t xml:space="preserve">Takođe ovo pomaže pri donošenju odluke šta </w:t>
-      </w:r>
-      <w:r>
-        <w:rPr>
-          <w:lang w:val="sr-Latn-RS"/>
-        </w:rPr>
-        <w:t xml:space="preserve">omogućiti kao pogodnosti </w:t>
-      </w:r>
-      <w:r>
-        <w:rPr>
-          <w:lang w:val="sr-Latn-RS"/>
-        </w:rPr>
-        <w:t xml:space="preserve">nekretnine </w:t>
-      </w:r>
-      <w:r>
-        <w:rPr>
-          <w:lang w:val="sr-Latn-RS"/>
-        </w:rPr>
-        <w:t xml:space="preserve">(npr. dozvoliti držanje kućnih ljubimaca) </w:t>
-      </w:r>
-      <w:r>
-        <w:rPr>
-          <w:lang w:val="sr-Latn-RS"/>
-        </w:rPr>
-        <w:t>i koliko</w:t>
-      </w:r>
-      <w:r>
-        <w:rPr>
-          <w:lang w:val="sr-Latn-RS"/>
-        </w:rPr>
-        <w:t xml:space="preserve"> će to doprineti njenoj prodajnoj ceni.</w:t>
-      </w:r>
-    </w:p>
-    <w:p>
-      <w:pPr>
-        <w:pStyle w:val="Heading3"/>
-        <w:rPr>
-          <w:lang w:val="sr-Latn-RS"/>
-        </w:rPr>
-      </w:pPr>
-      <w:r>
-        <w:rPr>
-          <w:lang w:val="sr-Latn-RS"/>
-        </w:rPr>
-        <w:t>Analitika nekretnina</w:t>
-      </w:r>
-    </w:p>
-    <w:p>
-      <w:pPr>
-        <w:rPr>
-          <w:lang w:val="sr-Latn-RS"/>
-        </w:rPr>
-      </w:pPr>
-      <w:r>
-        <w:rPr>
-          <w:lang w:val="sr-Latn-RS"/>
-        </w:rPr>
-        <w:tab/>
-        <w:t>Izlaz iz rezonera je procena da li je cena nekretnine odgovarajuća ili je treba povećati ili smanjiti. Za svaku nekretninu prisutnu u sistemu se posmatra broj događaja provere više informacija o nekretnini ili zakaziva</w:t>
-      </w:r>
-      <w:r>
-        <w:rPr>
-          <w:lang w:val="sr-Latn-RS"/>
-        </w:rPr>
-        <w:t>nje njenog obilaska.</w:t>
-      </w:r>
-    </w:p>
-    <w:p>
-      <w:pPr>
-        <w:rPr>
-          <w:lang w:val="sr-Latn-RS"/>
-        </w:rPr>
-      </w:pPr>
-      <w:r>
-        <w:rPr>
-          <w:lang w:val="sr-Latn-RS"/>
-        </w:rPr>
-        <w:tab/>
-        <w:t>Procena cene se vrši na svake dve nedelje što je takođe i vreme trajanja događaja nakon čega on prestaje da važi. Ako broj događaja u periodu od dve nedelje je veći od određene granice, odluka koja se donosi je da se cena ove nekretni</w:t>
-      </w:r>
-      <w:r>
-        <w:rPr>
-          <w:lang w:val="sr-Latn-RS"/>
-        </w:rPr>
-        <w:t>ne može povećati usled većeg interesovanja. Ako je broj događaja unutar granice broja interesovanja, procena je da je cena odgovarajuća. Nasuprot tome, ako je ispod granice, cena se smanjuje kako bi povećali interesovanja za nekretninu.</w:t>
-      </w:r>
-    </w:p>
-    <w:p>
-      <w:pPr>
-        <w:pStyle w:val="Heading2"/>
-        <w:rPr>
-          <w:lang w:val="sr-Latn-RS"/>
-        </w:rPr>
-      </w:pPr>
-      <w:r>
-        <w:rPr>
-          <w:lang w:val="sr-Latn-RS"/>
-        </w:rPr>
-        <w:t>Baza znanja</w:t>
-      </w:r>
-    </w:p>
-    <w:p>
-      <w:pPr>
-        <w:pStyle w:val="Heading3"/>
-        <w:rPr>
-          <w:lang w:val="sr-Latn-RS"/>
-        </w:rPr>
-      </w:pPr>
-      <w:r>
-        <w:rPr>
-          <w:lang w:val="sr-Latn-RS"/>
-        </w:rPr>
-        <w:t>Pretrag</w:t>
-      </w:r>
-      <w:r>
-        <w:rPr>
-          <w:lang w:val="sr-Latn-RS"/>
-        </w:rPr>
-        <w:t>a</w:t>
-      </w:r>
-    </w:p>
-    <w:p>
-      <w:r>
-        <w:rPr>
-          <w:lang w:val="sr-Latn-RS"/>
-        </w:rPr>
-        <w:t xml:space="preserve">Svako promena težina se posebno računa, primere u kojima nakon =&gt; stoji više težina je potrebno posmatrati kao zasebna pravila. Spojena su radi konciznosti. </w:t>
-      </w:r>
-    </w:p>
-    <w:p>
-      <w:pPr>
-        <w:rPr>
-          <w:lang w:val="sr-Latn-RS"/>
-        </w:rPr>
-      </w:pPr>
-      <w:r>
-        <w:rPr>
-          <w:noProof/>
-        </w:rPr>
         <w:drawing>
           <wp:anchor distT="0" distB="0" distL="0" distR="0" simplePos="0" relativeHeight="6" behindDoc="0" locked="0" layoutInCell="1" allowOverlap="1" wp14:anchorId="065D19FE" wp14:editId="3CBADD18">
             <wp:simplePos x="0" y="0"/>
@@ -976,13 +1141,7 @@
         <w:rPr>
           <w:lang w:val="sr-Latn-RS"/>
         </w:rPr>
-        <w:t>Na slici je prikazan redosled održavanja kao i grupacije pravila.  Redosled održavanja se post</w:t>
-      </w:r>
-      <w:r>
-        <w:rPr>
-          <w:lang w:val="sr-Latn-RS"/>
-        </w:rPr>
-        <w:t xml:space="preserve">iže korišćenjem </w:t>
+        <w:t xml:space="preserve">Na slici je prikazan redosled održavanja kao i grupacije pravila.  Redosled održavanja se postiže korišćenjem </w:t>
       </w:r>
       <w:proofErr w:type="spellStart"/>
       <w:r>
@@ -1022,7 +1181,6 @@
         <w:rPr>
           <w:lang w:val="sr-Latn-RS"/>
         </w:rPr>
-        <w:lastRenderedPageBreak/>
         <w:t>Pravilo sa najvećim prioritetom je pretraga koja pronalazi sve nekretnine koje odgovaraju korisnikovom upitu.</w:t>
       </w:r>
     </w:p>
@@ -1121,27 +1279,15 @@
         <w:rPr>
           <w:lang w:val="sr-Latn-RS"/>
         </w:rPr>
-        <w:t xml:space="preserve"> objekata koje</w:t>
-      </w:r>
-      <w:r>
-        <w:rPr>
-          <w:lang w:val="sr-Latn-RS"/>
-        </w:rPr>
-        <w:t xml:space="preserve"> se  posmatraju daljim pravilima </w:t>
-      </w:r>
-    </w:p>
-    <w:p>
-      <w:r>
-        <w:rPr>
-          <w:lang w:val="sr-Latn-RS"/>
-        </w:rPr>
-        <w:t xml:space="preserve">Nakon </w:t>
-      </w:r>
-      <w:r>
-        <w:rPr>
-          <w:lang w:val="sr-Latn-RS"/>
-        </w:rPr>
-        <w:t>toga, prioritet imaju pravila za postavljanje vrednosti težina prilikom računanja redosleda kojim se izlazi sortiraju. Ova pravila posmatraju lične podatke i potrebe korisnika i shodno tome određuju značaj pogodnosti nekretnina.</w:t>
+        <w:t xml:space="preserve"> objekata koje se  posmatraju daljim pravilima </w:t>
+      </w:r>
+    </w:p>
+    <w:p>
+      <w:r>
+        <w:rPr>
+          <w:lang w:val="sr-Latn-RS"/>
+        </w:rPr>
+        <w:t>Nakon toga, prioritet imaju pravila za postavljanje vrednosti težina prilikom računanja redosleda kojim se izlazi sortiraju. Ova pravila posmatraju lične podatke i potrebe korisnika i shodno tome određuju značaj pogodnosti nekretnina.</w:t>
       </w:r>
     </w:p>
     <w:p>
@@ -1159,13 +1305,7 @@
         <w:rPr>
           <w:lang w:val="sr-Latn-RS"/>
         </w:rPr>
-        <w:t>Zainteresovano lice poseduj</w:t>
-      </w:r>
-      <w:r>
-        <w:rPr>
-          <w:lang w:val="sr-Latn-RS"/>
-        </w:rPr>
-        <w:t xml:space="preserve">e auto =&gt; </w:t>
+        <w:t xml:space="preserve">Zainteresovano lice poseduje auto =&gt; </w:t>
       </w:r>
     </w:p>
     <w:p>
@@ -1255,13 +1395,7 @@
         <w:rPr>
           <w:lang w:val="sr-Latn-RS"/>
         </w:rPr>
-        <w:t>Zaintereso</w:t>
-      </w:r>
-      <w:r>
-        <w:rPr>
-          <w:lang w:val="sr-Latn-RS"/>
-        </w:rPr>
-        <w:t xml:space="preserve">vano lice je mlađa osoba =&gt; </w:t>
+        <w:t xml:space="preserve">Zainteresovano lice je mlađa osoba =&gt; </w:t>
       </w:r>
     </w:p>
     <w:p>
@@ -1405,6 +1539,7 @@
         <w:rPr>
           <w:lang w:val="sr-Latn-RS"/>
         </w:rPr>
+        <w:lastRenderedPageBreak/>
         <w:t xml:space="preserve">Licu u interesovanjima stoji polje FOOD =&gt; </w:t>
       </w:r>
     </w:p>
@@ -1477,13 +1612,7 @@
         <w:rPr>
           <w:lang w:val="sr-Latn-RS"/>
         </w:rPr>
-        <w:t>Licu u intereso</w:t>
-      </w:r>
-      <w:r>
-        <w:rPr>
-          <w:lang w:val="sr-Latn-RS"/>
-        </w:rPr>
-        <w:t xml:space="preserve">vanjima stoji polje SPORT =&gt; </w:t>
+        <w:t xml:space="preserve">Licu u interesovanjima stoji polje SPORT =&gt; </w:t>
       </w:r>
     </w:p>
     <w:p>
@@ -1662,13 +1791,7 @@
         <w:rPr>
           <w:lang w:val="sr-Latn-RS"/>
         </w:rPr>
-        <w:t xml:space="preserve">Treća pravila po prioritetu računaju rang nekretnine shodno gore definisanim skalama. Ova pravila posmatraju </w:t>
-      </w:r>
-      <w:r>
-        <w:rPr>
-          <w:lang w:val="sr-Latn-RS"/>
-        </w:rPr>
-        <w:t>okolna mesta kao i pogodnosti nekretnine.</w:t>
+        <w:t>Treća pravila po prioritetu računaju rang nekretnine shodno gore definisanim skalama. Ova pravila posmatraju okolna mesta kao i pogodnosti nekretnine.</w:t>
       </w:r>
     </w:p>
     <w:p>
@@ -1737,14 +1860,7 @@
         <w:rPr>
           <w:lang w:val="sr-Latn-RS"/>
         </w:rPr>
-        <w:lastRenderedPageBreak/>
-        <w:t xml:space="preserve">Saberemo konačnu </w:t>
-      </w:r>
-      <w:r>
-        <w:rPr>
-          <w:lang w:val="sr-Latn-RS"/>
-        </w:rPr>
-        <w:t>vrednost skaliranih težina</w:t>
+        <w:t>Saberemo konačnu vrednost skaliranih težina</w:t>
       </w:r>
     </w:p>
     <w:p>
@@ -1762,13 +1878,7 @@
         <w:rPr>
           <w:lang w:val="sr-Latn-RS"/>
         </w:rPr>
-        <w:t>Za svaku</w:t>
-      </w:r>
-      <w:r>
-        <w:rPr>
-          <w:lang w:val="sr-Latn-RS"/>
-        </w:rPr>
-        <w:t xml:space="preserve"> nekretninu:</w:t>
+        <w:t>Za svaku nekretninu:</w:t>
       </w:r>
     </w:p>
     <w:p>
@@ -1850,13 +1960,7 @@
         <w:rPr>
           <w:lang w:val="sr-Latn-RS"/>
         </w:rPr>
-        <w:t>u listu koja se sorti</w:t>
-      </w:r>
-      <w:r>
-        <w:rPr>
-          <w:lang w:val="sr-Latn-RS"/>
-        </w:rPr>
-        <w:t>ra i potom vraća.</w:t>
+        <w:t>u listu koja se sortira i potom vraća.</w:t>
       </w:r>
     </w:p>
     <w:p>
@@ -1967,13 +2071,7 @@
         <w:rPr>
           <w:lang w:val="sr-Latn-RS"/>
         </w:rPr>
-        <w:t xml:space="preserve">Cena sličnih </w:t>
-      </w:r>
-      <w:r>
-        <w:rPr>
-          <w:lang w:val="sr-Latn-RS"/>
-        </w:rPr>
-        <w:t xml:space="preserve">nekretnine se sumira a potom nalazi njena srednja vrednost </w:t>
+        <w:t xml:space="preserve">Cena sličnih nekretnine se sumira a potom nalazi njena srednja vrednost </w:t>
       </w:r>
     </w:p>
     <w:p>
@@ -2065,13 +2163,7 @@
         <w:rPr>
           <w:lang w:val="sr-Latn-RS"/>
         </w:rPr>
-        <w:t xml:space="preserve"> sa periodom od dve nede</w:t>
-      </w:r>
-      <w:r>
-        <w:rPr>
-          <w:lang w:val="sr-Latn-RS"/>
-        </w:rPr>
-        <w:t>lje). Ako je broj događaja ispod granice =&gt;</w:t>
+        <w:t xml:space="preserve"> sa periodom od dve nedelje). Ako je broj događaja ispod granice =&gt;</w:t>
       </w:r>
     </w:p>
     <w:p>
@@ -2107,13 +2199,7 @@
         <w:rPr>
           <w:lang w:val="sr-Latn-RS"/>
         </w:rPr>
-        <w:t>Upit sadrži trenutnu nekretninu koja se posmatra kao i posmatranje događaja koji su se desili u proteklom vremensk</w:t>
-      </w:r>
-      <w:r>
-        <w:rPr>
-          <w:lang w:val="sr-Latn-RS"/>
-        </w:rPr>
-        <w:t>om periodu (</w:t>
+        <w:t>Upit sadrži trenutnu nekretninu koja se posmatra kao i posmatranje događaja koji su se desili u proteklom vremenskom periodu (</w:t>
       </w:r>
       <w:r>
         <w:rPr>
@@ -2209,13 +2295,8 @@
         <w:rPr>
           <w:lang w:val="sr-Latn-RS"/>
         </w:rPr>
-        <w:t>Upit sadrži trenutnu nekretninu koja se pos</w:t>
-      </w:r>
-      <w:r>
-        <w:rPr>
-          <w:lang w:val="sr-Latn-RS"/>
-        </w:rPr>
-        <w:t>matra kao i posmatranje događaja koji su se desili u proteklom vremenskom periodu (</w:t>
+        <w:lastRenderedPageBreak/>
+        <w:t>Upit sadrži trenutnu nekretninu koja se posmatra kao i posmatranje događaja koji su se desili u proteklom vremenskom periodu (</w:t>
       </w:r>
       <w:r>
         <w:rPr>
@@ -2298,6 +2379,158 @@
     </w:p>
     <w:p>
       <w:pPr>
+        <w:pStyle w:val="Heading3"/>
+        <w:rPr>
+          <w:lang w:val="sr-Latn-RS"/>
+        </w:rPr>
+      </w:pPr>
+      <w:r>
+        <w:rPr>
+          <w:lang w:val="sr-Latn-RS"/>
+        </w:rPr>
+        <w:t>Finansijski izveštaji poslovanja</w:t>
+      </w:r>
+    </w:p>
+    <w:p>
+      <w:pPr>
+        <w:pStyle w:val="ListParagraph"/>
+        <w:numPr>
+          <w:ilvl w:val="0"/>
+          <w:numId w:val="11"/>
+        </w:numPr>
+        <w:rPr>
+          <w:lang w:val="sr-Latn-RS"/>
+        </w:rPr>
+      </w:pPr>
+      <w:r>
+        <w:rPr>
+          <w:lang w:val="sr-Latn-RS"/>
+        </w:rPr>
+        <w:t xml:space="preserve">Upit sadrži popunjene </w:t>
+      </w:r>
+      <w:r>
+        <w:rPr>
+          <w:lang w:val="sr-Latn-RS"/>
+        </w:rPr>
+        <w:t>datume od i do</w:t>
+      </w:r>
+      <w:r>
+        <w:rPr>
+          <w:lang w:val="sr-Latn-RS"/>
+        </w:rPr>
+        <w:t xml:space="preserve"> u </w:t>
+      </w:r>
+      <w:r>
+        <w:rPr>
+          <w:lang w:val="sr-Latn-RS"/>
+        </w:rPr>
+        <w:t xml:space="preserve">ulazu. Nalaze se nekretnine sa statusom SOLD, čiji datum prodaje je između datuma u ulazu. Ove nekretnine se </w:t>
+      </w:r>
+      <w:proofErr w:type="spellStart"/>
+      <w:r>
+        <w:rPr>
+          <w:lang w:val="sr-Latn-RS"/>
+        </w:rPr>
+        <w:t>grupisu</w:t>
+      </w:r>
+      <w:proofErr w:type="spellEnd"/>
+      <w:r>
+        <w:rPr>
+          <w:lang w:val="sr-Latn-RS"/>
+        </w:rPr>
+        <w:t xml:space="preserve"> u listu. Iz liste se, pomoću funkcije </w:t>
+      </w:r>
+      <w:proofErr w:type="spellStart"/>
+      <w:r>
+        <w:rPr>
+          <w:i/>
+          <w:iCs/>
+          <w:lang w:val="sr-Latn-RS"/>
+        </w:rPr>
+        <w:t>accumulate</w:t>
+      </w:r>
+      <w:proofErr w:type="spellEnd"/>
+      <w:r>
+        <w:rPr>
+          <w:lang w:val="sr-Latn-RS"/>
+        </w:rPr>
+        <w:t xml:space="preserve"> vade ukupna, minimalna, prosečna i maksimalna cena. </w:t>
+      </w:r>
+      <w:r>
+        <w:rPr>
+          <w:lang w:val="sr-Latn-RS"/>
+        </w:rPr>
+        <w:t>=&gt;</w:t>
+      </w:r>
+    </w:p>
+    <w:p>
+      <w:pPr>
+        <w:pStyle w:val="ListParagraph"/>
+        <w:numPr>
+          <w:ilvl w:val="1"/>
+          <w:numId w:val="11"/>
+        </w:numPr>
+        <w:rPr>
+          <w:lang w:val="sr-Latn-RS"/>
+        </w:rPr>
+      </w:pPr>
+      <w:r>
+        <w:rPr>
+          <w:lang w:val="sr-Latn-RS"/>
+        </w:rPr>
+        <w:t xml:space="preserve">Vrednosti </w:t>
+      </w:r>
+      <w:proofErr w:type="spellStart"/>
+      <w:r>
+        <w:rPr>
+          <w:lang w:val="sr-Latn-RS"/>
+        </w:rPr>
+        <w:t>izvađenje</w:t>
+      </w:r>
+      <w:proofErr w:type="spellEnd"/>
+      <w:r>
+        <w:rPr>
+          <w:lang w:val="sr-Latn-RS"/>
+        </w:rPr>
+        <w:t xml:space="preserve"> iz </w:t>
+      </w:r>
+      <w:proofErr w:type="spellStart"/>
+      <w:r>
+        <w:rPr>
+          <w:i/>
+          <w:iCs/>
+          <w:lang w:val="sr-Latn-RS"/>
+        </w:rPr>
+        <w:t>accumulate</w:t>
+      </w:r>
+      <w:proofErr w:type="spellEnd"/>
+      <w:r>
+        <w:rPr>
+          <w:lang w:val="sr-Latn-RS"/>
+        </w:rPr>
+        <w:t xml:space="preserve"> funkcije se unose u izveštaj</w:t>
+      </w:r>
+    </w:p>
+    <w:p>
+      <w:pPr>
+        <w:pStyle w:val="ListParagraph"/>
+        <w:numPr>
+          <w:ilvl w:val="1"/>
+          <w:numId w:val="11"/>
+        </w:numPr>
+        <w:rPr>
+          <w:lang w:val="sr-Latn-RS"/>
+        </w:rPr>
+      </w:pPr>
+      <w:r>
+        <w:rPr>
+          <w:lang w:val="sr-Latn-RS"/>
+        </w:rPr>
+        <w:t>Nekretnine se unose u izveštaj, redom kako su prodavane</w:t>
+      </w:r>
+    </w:p>
+    <w:p>
+      <w:pPr>
         <w:pStyle w:val="Heading2"/>
         <w:rPr>
           <w:lang w:val="sr-Latn-RS"/>
@@ -2357,13 +2590,7 @@
         <w:rPr>
           <w:lang w:val="sr-Latn-RS"/>
         </w:rPr>
-        <w:t>Vraćaju se dvokrevetni stanovi</w:t>
-      </w:r>
-      <w:r>
-        <w:rPr>
-          <w:lang w:val="sr-Latn-RS"/>
-        </w:rPr>
-        <w:t xml:space="preserve"> u kojima je držanje pasa dozvoljeno.</w:t>
+        <w:t>Vraćaju se dvokrevetni stanovi u kojima je držanje pasa dozvoljeno.</w:t>
       </w:r>
       <w:r>
         <w:rPr>
@@ -2435,13 +2662,7 @@
         <w:rPr>
           <w:lang w:val="sr-Latn-RS"/>
         </w:rPr>
-        <w:t>Posedovanje brzog interneta i kablovske je bitn</w:t>
-      </w:r>
-      <w:r>
-        <w:rPr>
-          <w:lang w:val="sr-Latn-RS"/>
-        </w:rPr>
-        <w:t>ije.</w:t>
+        <w:t>Posedovanje brzog interneta i kablovske je bitnije.</w:t>
       </w:r>
       <w:r>
         <w:rPr>
@@ -2579,7 +2800,6 @@
         <w:rPr>
           <w:lang w:val="sr-Latn-RS"/>
         </w:rPr>
-        <w:lastRenderedPageBreak/>
         <w:t>Posedovanje lifta je bitno.</w:t>
       </w:r>
       <w:r>
@@ -2676,19 +2896,41 @@
         <w:rPr>
           <w:lang w:val="sr-Latn-RS"/>
         </w:rPr>
-        <w:t xml:space="preserve">Nekretnine se sortiraju od </w:t>
-      </w:r>
-      <w:r>
-        <w:rPr>
-          <w:lang w:val="sr-Latn-RS"/>
-        </w:rPr>
-        <w:t>najveće ka najnižoj.</w:t>
-      </w:r>
-      <w:r>
-        <w:rPr>
-          <w:lang w:val="sr-Latn-RS"/>
-        </w:rPr>
-        <w:t xml:space="preserve"> (pravilo dodavanja)</w:t>
+        <w:t>Nekretnine se sortiraju od najveće ka najnižoj.</w:t>
+      </w:r>
+      <w:r>
+        <w:rPr>
+          <w:lang w:val="sr-Latn-RS"/>
+        </w:rPr>
+        <w:t xml:space="preserve"> (pravilo dodavanja</w:t>
+      </w:r>
+      <w:r>
+        <w:rPr>
+          <w:lang w:val="sr-Latn-RS"/>
+        </w:rPr>
+        <w:t xml:space="preserve"> pomoću dinamičkog određivanja </w:t>
+      </w:r>
+      <w:proofErr w:type="spellStart"/>
+      <w:r>
+        <w:rPr>
+          <w:i/>
+          <w:iCs/>
+          <w:lang w:val="sr-Latn-RS"/>
+        </w:rPr>
+        <w:t>salience</w:t>
+      </w:r>
+      <w:proofErr w:type="spellEnd"/>
+      <w:r>
+        <w:rPr>
+          <w:lang w:val="sr-Latn-RS"/>
+        </w:rPr>
+        <w:t>-a</w:t>
+      </w:r>
+      <w:r>
+        <w:rPr>
+          <w:lang w:val="sr-Latn-RS"/>
+        </w:rPr>
+        <w:t>)</w:t>
       </w:r>
     </w:p>
     <w:p>
@@ -2751,13 +2993,7 @@
         <w:rPr>
           <w:lang w:val="sr-Latn-RS"/>
         </w:rPr>
-        <w:t xml:space="preserve">Vraćaju se sve nekretnine u sistemu koje približno </w:t>
-      </w:r>
-      <w:r>
-        <w:rPr>
-          <w:lang w:val="sr-Latn-RS"/>
-        </w:rPr>
-        <w:t>sadrže gorenavedeno (površina može da varira u malim granicama)</w:t>
+        <w:t>Vraćaju se sve nekretnine u sistemu koje približno sadrže gorenavedeno (površina može da varira u malim granicama)</w:t>
       </w:r>
     </w:p>
     <w:p>
@@ -2775,13 +3011,7 @@
         <w:rPr>
           <w:lang w:val="sr-Latn-RS"/>
         </w:rPr>
-        <w:t>Njihove cene se su</w:t>
-      </w:r>
-      <w:r>
-        <w:rPr>
-          <w:lang w:val="sr-Latn-RS"/>
-        </w:rPr>
-        <w:t>miraju i vraća se njihova srednja vrednost.</w:t>
+        <w:t>Njihove cene se sumiraju i vraća se njihova srednja vrednost.</w:t>
       </w:r>
     </w:p>
     <w:p>
@@ -2795,6 +3025,7 @@
         <w:rPr>
           <w:lang w:val="sr-Latn-RS"/>
         </w:rPr>
+        <w:lastRenderedPageBreak/>
         <w:t>Analitika nekretnina</w:t>
       </w:r>
     </w:p>
@@ -2849,13 +3080,7 @@
         <w:rPr>
           <w:lang w:val="sr-Latn-RS"/>
         </w:rPr>
-        <w:t>Upit sadrži trenutnu nekretninu koja se p</w:t>
-      </w:r>
-      <w:r>
-        <w:rPr>
-          <w:lang w:val="sr-Latn-RS"/>
-        </w:rPr>
-        <w:t>osmatra a postoje dva događaja interesovanja u prethodne dve nedelje što je niže od granice od 10. =&gt;</w:t>
+        <w:t>Upit sadrži trenutnu nekretninu koja se posmatra a postoje dva događaja interesovanja u prethodne dve nedelje što je niže od granice od 10. =&gt;</w:t>
       </w:r>
     </w:p>
     <w:p>
@@ -2891,13 +3116,7 @@
         <w:rPr>
           <w:lang w:val="sr-Latn-RS"/>
         </w:rPr>
-        <w:t xml:space="preserve">Upit sadrži trenutnu nekretninu koja se posmatra a postoje 12 događaja interesovanja u prethodne dve nedelje što je između </w:t>
-      </w:r>
-      <w:r>
-        <w:rPr>
-          <w:lang w:val="sr-Latn-RS"/>
-        </w:rPr>
-        <w:t>granica od 10 i 20. =&gt;</w:t>
+        <w:t>Upit sadrži trenutnu nekretninu koja se posmatra a postoje 12 događaja interesovanja u prethodne dve nedelje što je između granica od 10 i 20. =&gt;</w:t>
       </w:r>
     </w:p>
     <w:p>
@@ -2950,6 +3169,198 @@
         </w:rPr>
         <w:t>Treba povećati cenu nekretnine</w:t>
       </w:r>
+    </w:p>
+    <w:p>
+      <w:pPr>
+        <w:pStyle w:val="Heading3"/>
+        <w:rPr>
+          <w:lang w:val="sr-Latn-RS"/>
+        </w:rPr>
+      </w:pPr>
+      <w:r>
+        <w:rPr>
+          <w:lang w:val="sr-Latn-RS"/>
+        </w:rPr>
+        <w:t>Finansijski izveštaji poslovanja</w:t>
+      </w:r>
+    </w:p>
+    <w:p>
+      <w:pPr>
+        <w:pStyle w:val="ListParagraph"/>
+        <w:numPr>
+          <w:ilvl w:val="0"/>
+          <w:numId w:val="12"/>
+        </w:numPr>
+        <w:rPr>
+          <w:lang w:val="sr-Latn-RS"/>
+        </w:rPr>
+      </w:pPr>
+      <w:r>
+        <w:rPr>
+          <w:lang w:val="sr-Latn-RS"/>
+        </w:rPr>
+        <w:t xml:space="preserve">Upit sadrži popunjene datume </w:t>
+      </w:r>
+      <w:r>
+        <w:rPr>
+          <w:lang w:val="sr-Latn-RS"/>
+        </w:rPr>
+        <w:t>01.01.2020</w:t>
+      </w:r>
+      <w:r>
+        <w:rPr>
+          <w:lang w:val="sr-Latn-RS"/>
+        </w:rPr>
+        <w:t xml:space="preserve"> i </w:t>
+      </w:r>
+      <w:r>
+        <w:rPr>
+          <w:lang w:val="sr-Latn-RS"/>
+        </w:rPr>
+        <w:t>10.01.2020</w:t>
+      </w:r>
+      <w:r>
+        <w:rPr>
+          <w:lang w:val="sr-Latn-RS"/>
+        </w:rPr>
+        <w:t xml:space="preserve"> u ulazu. </w:t>
+      </w:r>
+      <w:r>
+        <w:rPr>
+          <w:lang w:val="sr-Latn-RS"/>
+        </w:rPr>
+        <w:t xml:space="preserve">U sesiji se nalaze tri nekretnine, dve koje su prodate između ovih datuma. </w:t>
+      </w:r>
+      <w:r>
+        <w:rPr>
+          <w:lang w:val="sr-Latn-RS"/>
+        </w:rPr>
+        <w:t xml:space="preserve">Ove nekretnine se </w:t>
+      </w:r>
+      <w:proofErr w:type="spellStart"/>
+      <w:r>
+        <w:rPr>
+          <w:lang w:val="sr-Latn-RS"/>
+        </w:rPr>
+        <w:t>grupisu</w:t>
+      </w:r>
+      <w:proofErr w:type="spellEnd"/>
+      <w:r>
+        <w:rPr>
+          <w:lang w:val="sr-Latn-RS"/>
+        </w:rPr>
+        <w:t xml:space="preserve"> u listu. Iz liste se, pomoću funkcije </w:t>
+      </w:r>
+      <w:proofErr w:type="spellStart"/>
+      <w:r>
+        <w:rPr>
+          <w:i/>
+          <w:iCs/>
+          <w:lang w:val="sr-Latn-RS"/>
+        </w:rPr>
+        <w:t>accumulate</w:t>
+      </w:r>
+      <w:proofErr w:type="spellEnd"/>
+      <w:r>
+        <w:rPr>
+          <w:lang w:val="sr-Latn-RS"/>
+        </w:rPr>
+        <w:t xml:space="preserve"> vade ukupna, minimalna, prosečna i maksimalna cena. =&gt;</w:t>
+      </w:r>
+    </w:p>
+    <w:p>
+      <w:pPr>
+        <w:pStyle w:val="ListParagraph"/>
+        <w:numPr>
+          <w:ilvl w:val="1"/>
+          <w:numId w:val="12"/>
+        </w:numPr>
+        <w:rPr>
+          <w:lang w:val="sr-Latn-RS"/>
+        </w:rPr>
+      </w:pPr>
+      <w:r>
+        <w:rPr>
+          <w:lang w:val="sr-Latn-RS"/>
+        </w:rPr>
+        <w:t xml:space="preserve">Vrednosti </w:t>
+      </w:r>
+      <w:proofErr w:type="spellStart"/>
+      <w:r>
+        <w:rPr>
+          <w:lang w:val="sr-Latn-RS"/>
+        </w:rPr>
+        <w:t>izvađenje</w:t>
+      </w:r>
+      <w:proofErr w:type="spellEnd"/>
+      <w:r>
+        <w:rPr>
+          <w:lang w:val="sr-Latn-RS"/>
+        </w:rPr>
+        <w:t xml:space="preserve"> iz </w:t>
+      </w:r>
+      <w:proofErr w:type="spellStart"/>
+      <w:r>
+        <w:rPr>
+          <w:i/>
+          <w:iCs/>
+          <w:lang w:val="sr-Latn-RS"/>
+        </w:rPr>
+        <w:t>accumulate</w:t>
+      </w:r>
+      <w:proofErr w:type="spellEnd"/>
+      <w:r>
+        <w:rPr>
+          <w:lang w:val="sr-Latn-RS"/>
+        </w:rPr>
+        <w:t xml:space="preserve"> funkcije se unose u izveštaj</w:t>
+      </w:r>
+    </w:p>
+    <w:p>
+      <w:pPr>
+        <w:pStyle w:val="ListParagraph"/>
+        <w:numPr>
+          <w:ilvl w:val="1"/>
+          <w:numId w:val="12"/>
+        </w:numPr>
+        <w:rPr>
+          <w:lang w:val="sr-Latn-RS"/>
+        </w:rPr>
+      </w:pPr>
+      <w:r>
+        <w:rPr>
+          <w:lang w:val="sr-Latn-RS"/>
+        </w:rPr>
+        <w:t>Nekretnine se unose u izveštaj, redom kako su prodavane</w:t>
+      </w:r>
+      <w:r>
+        <w:rPr>
+          <w:lang w:val="sr-Latn-RS"/>
+        </w:rPr>
+        <w:t xml:space="preserve">, pomoću dinamičkog određivanja </w:t>
+      </w:r>
+      <w:proofErr w:type="spellStart"/>
+      <w:r>
+        <w:rPr>
+          <w:i/>
+          <w:iCs/>
+          <w:lang w:val="sr-Latn-RS"/>
+        </w:rPr>
+        <w:t>salience</w:t>
+      </w:r>
+      <w:proofErr w:type="spellEnd"/>
+      <w:r>
+        <w:rPr>
+          <w:lang w:val="sr-Latn-RS"/>
+        </w:rPr>
+        <w:t>-a prema njihovom vremenu prodaje.</w:t>
+      </w:r>
+    </w:p>
+    <w:p>
+      <w:pPr>
+        <w:pStyle w:val="ListParagraph"/>
+        <w:ind w:left="1440"/>
+      </w:pPr>
     </w:p>
     <w:sectPr>
       <w:pgSz w:w="12240" w:h="15840"/>
@@ -3146,6 +3557,92 @@
     </w:lvl>
   </w:abstractNum>
   <w:abstractNum w:abstractNumId="2" w15:restartNumberingAfterBreak="0">
+    <w:nsid w:val="15936B4F"/>
+    <w:multiLevelType w:val="multilevel"/>
+    <w:tmpl w:val="3F0ABBC6"/>
+    <w:lvl w:ilvl="0">
+      <w:start w:val="1"/>
+      <w:numFmt w:val="decimal"/>
+      <w:lvlText w:val="%1."/>
+      <w:lvlJc w:val="left"/>
+      <w:pPr>
+        <w:ind w:left="720" w:hanging="360"/>
+      </w:pPr>
+    </w:lvl>
+    <w:lvl w:ilvl="1">
+      <w:start w:val="1"/>
+      <w:numFmt w:val="lowerLetter"/>
+      <w:lvlText w:val="%2."/>
+      <w:lvlJc w:val="left"/>
+      <w:pPr>
+        <w:ind w:left="1440" w:hanging="360"/>
+      </w:pPr>
+    </w:lvl>
+    <w:lvl w:ilvl="2">
+      <w:start w:val="1"/>
+      <w:numFmt w:val="lowerRoman"/>
+      <w:lvlText w:val="%3."/>
+      <w:lvlJc w:val="right"/>
+      <w:pPr>
+        <w:ind w:left="2160" w:hanging="180"/>
+      </w:pPr>
+    </w:lvl>
+    <w:lvl w:ilvl="3">
+      <w:start w:val="1"/>
+      <w:numFmt w:val="decimal"/>
+      <w:lvlText w:val="%4."/>
+      <w:lvlJc w:val="left"/>
+      <w:pPr>
+        <w:ind w:left="2880" w:hanging="360"/>
+      </w:pPr>
+    </w:lvl>
+    <w:lvl w:ilvl="4">
+      <w:start w:val="1"/>
+      <w:numFmt w:val="lowerLetter"/>
+      <w:lvlText w:val="%5."/>
+      <w:lvlJc w:val="left"/>
+      <w:pPr>
+        <w:ind w:left="3600" w:hanging="360"/>
+      </w:pPr>
+    </w:lvl>
+    <w:lvl w:ilvl="5">
+      <w:start w:val="1"/>
+      <w:numFmt w:val="lowerRoman"/>
+      <w:lvlText w:val="%6."/>
+      <w:lvlJc w:val="right"/>
+      <w:pPr>
+        <w:ind w:left="4320" w:hanging="180"/>
+      </w:pPr>
+    </w:lvl>
+    <w:lvl w:ilvl="6">
+      <w:start w:val="1"/>
+      <w:numFmt w:val="decimal"/>
+      <w:lvlText w:val="%7."/>
+      <w:lvlJc w:val="left"/>
+      <w:pPr>
+        <w:ind w:left="5040" w:hanging="360"/>
+      </w:pPr>
+    </w:lvl>
+    <w:lvl w:ilvl="7">
+      <w:start w:val="1"/>
+      <w:numFmt w:val="lowerLetter"/>
+      <w:lvlText w:val="%8."/>
+      <w:lvlJc w:val="left"/>
+      <w:pPr>
+        <w:ind w:left="5760" w:hanging="360"/>
+      </w:pPr>
+    </w:lvl>
+    <w:lvl w:ilvl="8">
+      <w:start w:val="1"/>
+      <w:numFmt w:val="lowerRoman"/>
+      <w:lvlText w:val="%9."/>
+      <w:lvlJc w:val="right"/>
+      <w:pPr>
+        <w:ind w:left="6480" w:hanging="180"/>
+      </w:pPr>
+    </w:lvl>
+  </w:abstractNum>
+  <w:abstractNum w:abstractNumId="3" w15:restartNumberingAfterBreak="0">
     <w:nsid w:val="25BA057A"/>
     <w:multiLevelType w:val="multilevel"/>
     <w:tmpl w:val="9ABE0A9C"/>
@@ -3231,7 +3728,7 @@
       </w:pPr>
     </w:lvl>
   </w:abstractNum>
-  <w:abstractNum w:abstractNumId="3" w15:restartNumberingAfterBreak="0">
+  <w:abstractNum w:abstractNumId="4" w15:restartNumberingAfterBreak="0">
     <w:nsid w:val="27EE1D28"/>
     <w:multiLevelType w:val="multilevel"/>
     <w:tmpl w:val="9E84D376"/>
@@ -3317,7 +3814,7 @@
       </w:pPr>
     </w:lvl>
   </w:abstractNum>
-  <w:abstractNum w:abstractNumId="4" w15:restartNumberingAfterBreak="0">
+  <w:abstractNum w:abstractNumId="5" w15:restartNumberingAfterBreak="0">
     <w:nsid w:val="38F54E0F"/>
     <w:multiLevelType w:val="multilevel"/>
     <w:tmpl w:val="95CC1D18"/>
@@ -3403,7 +3900,7 @@
       </w:pPr>
     </w:lvl>
   </w:abstractNum>
-  <w:abstractNum w:abstractNumId="5" w15:restartNumberingAfterBreak="0">
+  <w:abstractNum w:abstractNumId="6" w15:restartNumberingAfterBreak="0">
     <w:nsid w:val="40CA4099"/>
     <w:multiLevelType w:val="multilevel"/>
     <w:tmpl w:val="D2245CB2"/>
@@ -3489,7 +3986,7 @@
       </w:pPr>
     </w:lvl>
   </w:abstractNum>
-  <w:abstractNum w:abstractNumId="6" w15:restartNumberingAfterBreak="0">
+  <w:abstractNum w:abstractNumId="7" w15:restartNumberingAfterBreak="0">
     <w:nsid w:val="41ED721A"/>
     <w:multiLevelType w:val="multilevel"/>
     <w:tmpl w:val="4C06F0E2"/>
@@ -3602,7 +4099,7 @@
       </w:rPr>
     </w:lvl>
   </w:abstractNum>
-  <w:abstractNum w:abstractNumId="7" w15:restartNumberingAfterBreak="0">
+  <w:abstractNum w:abstractNumId="8" w15:restartNumberingAfterBreak="0">
     <w:nsid w:val="46893C74"/>
     <w:multiLevelType w:val="multilevel"/>
     <w:tmpl w:val="D8BAE6DC"/>
@@ -3688,7 +4185,93 @@
       </w:pPr>
     </w:lvl>
   </w:abstractNum>
-  <w:abstractNum w:abstractNumId="8" w15:restartNumberingAfterBreak="0">
+  <w:abstractNum w:abstractNumId="9" w15:restartNumberingAfterBreak="0">
+    <w:nsid w:val="4FAC2DC6"/>
+    <w:multiLevelType w:val="multilevel"/>
+    <w:tmpl w:val="3F0ABBC6"/>
+    <w:lvl w:ilvl="0">
+      <w:start w:val="1"/>
+      <w:numFmt w:val="decimal"/>
+      <w:lvlText w:val="%1."/>
+      <w:lvlJc w:val="left"/>
+      <w:pPr>
+        <w:ind w:left="720" w:hanging="360"/>
+      </w:pPr>
+    </w:lvl>
+    <w:lvl w:ilvl="1">
+      <w:start w:val="1"/>
+      <w:numFmt w:val="lowerLetter"/>
+      <w:lvlText w:val="%2."/>
+      <w:lvlJc w:val="left"/>
+      <w:pPr>
+        <w:ind w:left="1440" w:hanging="360"/>
+      </w:pPr>
+    </w:lvl>
+    <w:lvl w:ilvl="2">
+      <w:start w:val="1"/>
+      <w:numFmt w:val="lowerRoman"/>
+      <w:lvlText w:val="%3."/>
+      <w:lvlJc w:val="right"/>
+      <w:pPr>
+        <w:ind w:left="2160" w:hanging="180"/>
+      </w:pPr>
+    </w:lvl>
+    <w:lvl w:ilvl="3">
+      <w:start w:val="1"/>
+      <w:numFmt w:val="decimal"/>
+      <w:lvlText w:val="%4."/>
+      <w:lvlJc w:val="left"/>
+      <w:pPr>
+        <w:ind w:left="2880" w:hanging="360"/>
+      </w:pPr>
+    </w:lvl>
+    <w:lvl w:ilvl="4">
+      <w:start w:val="1"/>
+      <w:numFmt w:val="lowerLetter"/>
+      <w:lvlText w:val="%5."/>
+      <w:lvlJc w:val="left"/>
+      <w:pPr>
+        <w:ind w:left="3600" w:hanging="360"/>
+      </w:pPr>
+    </w:lvl>
+    <w:lvl w:ilvl="5">
+      <w:start w:val="1"/>
+      <w:numFmt w:val="lowerRoman"/>
+      <w:lvlText w:val="%6."/>
+      <w:lvlJc w:val="right"/>
+      <w:pPr>
+        <w:ind w:left="4320" w:hanging="180"/>
+      </w:pPr>
+    </w:lvl>
+    <w:lvl w:ilvl="6">
+      <w:start w:val="1"/>
+      <w:numFmt w:val="decimal"/>
+      <w:lvlText w:val="%7."/>
+      <w:lvlJc w:val="left"/>
+      <w:pPr>
+        <w:ind w:left="5040" w:hanging="360"/>
+      </w:pPr>
+    </w:lvl>
+    <w:lvl w:ilvl="7">
+      <w:start w:val="1"/>
+      <w:numFmt w:val="lowerLetter"/>
+      <w:lvlText w:val="%8."/>
+      <w:lvlJc w:val="left"/>
+      <w:pPr>
+        <w:ind w:left="5760" w:hanging="360"/>
+      </w:pPr>
+    </w:lvl>
+    <w:lvl w:ilvl="8">
+      <w:start w:val="1"/>
+      <w:numFmt w:val="lowerRoman"/>
+      <w:lvlText w:val="%9."/>
+      <w:lvlJc w:val="right"/>
+      <w:pPr>
+        <w:ind w:left="6480" w:hanging="180"/>
+      </w:pPr>
+    </w:lvl>
+  </w:abstractNum>
+  <w:abstractNum w:abstractNumId="10" w15:restartNumberingAfterBreak="0">
     <w:nsid w:val="52E2780F"/>
     <w:multiLevelType w:val="multilevel"/>
     <w:tmpl w:val="3F0ABBC6"/>
@@ -3774,7 +4357,7 @@
       </w:pPr>
     </w:lvl>
   </w:abstractNum>
-  <w:abstractNum w:abstractNumId="9" w15:restartNumberingAfterBreak="0">
+  <w:abstractNum w:abstractNumId="11" w15:restartNumberingAfterBreak="0">
     <w:nsid w:val="6AD25358"/>
     <w:multiLevelType w:val="multilevel"/>
     <w:tmpl w:val="2348E4AC"/>
@@ -3861,34 +4444,40 @@
     </w:lvl>
   </w:abstractNum>
   <w:num w:numId="1">
+    <w:abstractNumId w:val="7"/>
+  </w:num>
+  <w:num w:numId="2">
+    <w:abstractNumId w:val="8"/>
+  </w:num>
+  <w:num w:numId="3">
+    <w:abstractNumId w:val="3"/>
+  </w:num>
+  <w:num w:numId="4">
+    <w:abstractNumId w:val="5"/>
+  </w:num>
+  <w:num w:numId="5">
     <w:abstractNumId w:val="6"/>
   </w:num>
-  <w:num w:numId="2">
-    <w:abstractNumId w:val="7"/>
-  </w:num>
-  <w:num w:numId="3">
-    <w:abstractNumId w:val="2"/>
-  </w:num>
-  <w:num w:numId="4">
-    <w:abstractNumId w:val="4"/>
-  </w:num>
-  <w:num w:numId="5">
-    <w:abstractNumId w:val="5"/>
-  </w:num>
   <w:num w:numId="6">
-    <w:abstractNumId w:val="8"/>
+    <w:abstractNumId w:val="10"/>
   </w:num>
   <w:num w:numId="7">
     <w:abstractNumId w:val="1"/>
   </w:num>
   <w:num w:numId="8">
-    <w:abstractNumId w:val="9"/>
+    <w:abstractNumId w:val="11"/>
   </w:num>
   <w:num w:numId="9">
-    <w:abstractNumId w:val="3"/>
+    <w:abstractNumId w:val="4"/>
   </w:num>
   <w:num w:numId="10">
     <w:abstractNumId w:val="0"/>
+  </w:num>
+  <w:num w:numId="11">
+    <w:abstractNumId w:val="9"/>
+  </w:num>
+  <w:num w:numId="12">
+    <w:abstractNumId w:val="2"/>
   </w:num>
 </w:numbering>
 </file>
@@ -4359,7 +4948,6 @@
   <w:style w:type="character" w:default="1" w:styleId="DefaultParagraphFont">
     <w:name w:val="Default Paragraph Font"/>
     <w:uiPriority w:val="1"/>
-    <w:semiHidden/>
     <w:unhideWhenUsed/>
   </w:style>
   <w:style w:type="table" w:default="1" w:styleId="TableNormal">

</xml_diff>